<commit_message>
Version Final de la documentación
</commit_message>
<xml_diff>
--- a/Documentación.docx
+++ b/Documentación.docx
@@ -3042,8 +3042,6 @@
           <w:sz w:val="28"/>
         </w:rPr>
       </w:pPr>
-      <w:bookmarkStart w:id="0" w:name="_GoBack"/>
-      <w:bookmarkEnd w:id="0"/>
     </w:p>
     <w:p>
       <w:pPr>
@@ -3856,233 +3854,124 @@
           <w:rStyle w:val="nfasisintenso"/>
           <w:sz w:val="28"/>
         </w:rPr>
-        <w:t>Cambiando a 2 Procesadores</w:t>
-      </w:r>
-    </w:p>
-    <w:p>
-      <w:pPr>
-        <w:rPr>
-          <w:rStyle w:val="nfasisintenso"/>
-          <w:i w:val="0"/>
-          <w:color w:val="000000" w:themeColor="text1"/>
-        </w:rPr>
-      </w:pPr>
-      <w:r>
-        <w:rPr>
-          <w:rStyle w:val="nfasisintenso"/>
-          <w:i w:val="0"/>
-          <w:color w:val="000000" w:themeColor="text1"/>
-        </w:rPr>
-        <w:t>25 Procesos</w:t>
-      </w:r>
-    </w:p>
-    <w:p>
-      <w:pPr>
-        <w:rPr>
-          <w:rStyle w:val="nfasisintenso"/>
-          <w:i w:val="0"/>
-          <w:color w:val="000000" w:themeColor="text1"/>
-        </w:rPr>
-      </w:pPr>
-    </w:p>
-    <w:p>
-      <w:pPr>
-        <w:rPr>
-          <w:rStyle w:val="nfasisintenso"/>
-          <w:i w:val="0"/>
-          <w:color w:val="000000" w:themeColor="text1"/>
-        </w:rPr>
-      </w:pPr>
-    </w:p>
-    <w:p>
-      <w:pPr>
-        <w:rPr>
-          <w:rStyle w:val="nfasisintenso"/>
-          <w:i w:val="0"/>
-          <w:color w:val="000000" w:themeColor="text1"/>
-        </w:rPr>
-      </w:pPr>
-    </w:p>
-    <w:p>
-      <w:pPr>
-        <w:rPr>
-          <w:rStyle w:val="nfasisintenso"/>
-          <w:i w:val="0"/>
-          <w:color w:val="000000" w:themeColor="text1"/>
-        </w:rPr>
-      </w:pPr>
-      <w:r>
-        <w:rPr>
-          <w:rStyle w:val="nfasisintenso"/>
-          <w:i w:val="0"/>
-          <w:color w:val="000000" w:themeColor="text1"/>
-        </w:rPr>
-        <w:t>50 Procesos</w:t>
-      </w:r>
-    </w:p>
-    <w:p>
-      <w:pPr>
-        <w:rPr>
-          <w:rStyle w:val="nfasisintenso"/>
-          <w:i w:val="0"/>
-          <w:color w:val="000000" w:themeColor="text1"/>
-        </w:rPr>
-      </w:pPr>
-    </w:p>
-    <w:p>
-      <w:pPr>
-        <w:rPr>
-          <w:rStyle w:val="nfasisintenso"/>
-          <w:i w:val="0"/>
-          <w:color w:val="000000" w:themeColor="text1"/>
-        </w:rPr>
-      </w:pPr>
-    </w:p>
-    <w:p>
-      <w:pPr>
-        <w:rPr>
-          <w:rStyle w:val="nfasisintenso"/>
-          <w:i w:val="0"/>
-          <w:color w:val="000000" w:themeColor="text1"/>
-        </w:rPr>
-      </w:pPr>
-    </w:p>
-    <w:p>
-      <w:pPr>
-        <w:rPr>
-          <w:rStyle w:val="nfasisintenso"/>
-          <w:i w:val="0"/>
-          <w:color w:val="000000" w:themeColor="text1"/>
-        </w:rPr>
-      </w:pPr>
-      <w:r>
-        <w:rPr>
-          <w:rStyle w:val="nfasisintenso"/>
-          <w:i w:val="0"/>
-          <w:color w:val="000000" w:themeColor="text1"/>
-        </w:rPr>
-        <w:t>100 Procesos</w:t>
-      </w:r>
-    </w:p>
-    <w:p>
-      <w:pPr>
-        <w:rPr>
-          <w:rStyle w:val="nfasisintenso"/>
-          <w:i w:val="0"/>
-          <w:color w:val="000000" w:themeColor="text1"/>
-        </w:rPr>
-      </w:pPr>
-    </w:p>
-    <w:p>
-      <w:pPr>
-        <w:rPr>
-          <w:rStyle w:val="nfasisintenso"/>
-          <w:i w:val="0"/>
-          <w:color w:val="000000" w:themeColor="text1"/>
-        </w:rPr>
-      </w:pPr>
-    </w:p>
-    <w:p>
-      <w:pPr>
-        <w:rPr>
-          <w:rStyle w:val="nfasisintenso"/>
-          <w:i w:val="0"/>
-          <w:color w:val="000000" w:themeColor="text1"/>
-        </w:rPr>
-      </w:pPr>
-    </w:p>
-    <w:p>
-      <w:pPr>
-        <w:rPr>
-          <w:rStyle w:val="nfasisintenso"/>
-          <w:i w:val="0"/>
-          <w:color w:val="000000" w:themeColor="text1"/>
-        </w:rPr>
-      </w:pPr>
-      <w:r>
-        <w:rPr>
-          <w:rStyle w:val="nfasisintenso"/>
-          <w:i w:val="0"/>
-          <w:color w:val="000000" w:themeColor="text1"/>
-        </w:rPr>
-        <w:t>150 Procesos</w:t>
-      </w:r>
-    </w:p>
-    <w:p>
-      <w:pPr>
-        <w:rPr>
-          <w:rStyle w:val="nfasisintenso"/>
-          <w:i w:val="0"/>
-          <w:color w:val="000000" w:themeColor="text1"/>
-        </w:rPr>
-      </w:pPr>
-    </w:p>
-    <w:p>
-      <w:pPr>
-        <w:rPr>
-          <w:rStyle w:val="nfasisintenso"/>
-          <w:i w:val="0"/>
-          <w:color w:val="000000" w:themeColor="text1"/>
-        </w:rPr>
-      </w:pPr>
-    </w:p>
-    <w:p>
-      <w:pPr>
-        <w:rPr>
-          <w:rStyle w:val="nfasisintenso"/>
-          <w:i w:val="0"/>
-          <w:color w:val="000000" w:themeColor="text1"/>
-        </w:rPr>
-      </w:pPr>
-    </w:p>
-    <w:p>
-      <w:pPr>
-        <w:rPr>
-          <w:rStyle w:val="nfasisintenso"/>
-          <w:i w:val="0"/>
-          <w:color w:val="000000" w:themeColor="text1"/>
-        </w:rPr>
-      </w:pPr>
-      <w:r>
-        <w:rPr>
-          <w:rStyle w:val="nfasisintenso"/>
-          <w:i w:val="0"/>
-          <w:color w:val="000000" w:themeColor="text1"/>
-        </w:rPr>
-        <w:t>200 Procesos</w:t>
-      </w:r>
-    </w:p>
-    <w:p>
-      <w:pPr>
-        <w:rPr>
-          <w:rStyle w:val="nfasisintenso"/>
-          <w:i w:val="0"/>
-          <w:color w:val="000000" w:themeColor="text1"/>
-        </w:rPr>
-      </w:pPr>
-    </w:p>
-    <w:p>
-      <w:pPr>
-        <w:rPr>
-          <w:rStyle w:val="nfasisintenso"/>
-          <w:i w:val="0"/>
-          <w:color w:val="000000" w:themeColor="text1"/>
-        </w:rPr>
-      </w:pPr>
-    </w:p>
-    <w:p>
-      <w:pPr>
-        <w:rPr>
-          <w:lang w:val="es-ES"/>
-        </w:rPr>
-      </w:pPr>
-    </w:p>
-    <w:p>
-      <w:pPr>
-        <w:rPr>
-          <w:lang w:val="es-ES"/>
-        </w:rPr>
-      </w:pPr>
+        <w:t>Estrategia</w:t>
+      </w:r>
+    </w:p>
+    <w:p>
+      <w:pPr>
+        <w:rPr>
+          <w:lang w:val="es-ES"/>
+        </w:rPr>
+      </w:pPr>
+    </w:p>
+    <w:p>
+      <w:pPr>
+        <w:rPr>
+          <w:lang w:val="es-ES"/>
+        </w:rPr>
+      </w:pPr>
+    </w:p>
+    <w:p>
+      <w:pPr>
+        <w:rPr>
+          <w:lang w:val="es-ES"/>
+        </w:rPr>
+      </w:pPr>
+      <w:r>
+        <w:rPr>
+          <w:lang w:val="es-ES"/>
+        </w:rPr>
+        <w:t>Según lo analizado en las graficas descritas anteriormente, se puede concluir que la mejor estrategia para reducir el tiempo promedio es aumentar la velocidad del procesador, ya que de esta forma cada proceso pasa</w:t>
+      </w:r>
+      <w:r>
+        <w:rPr>
+          <w:lang w:val="es-ES"/>
+        </w:rPr>
+        <w:t xml:space="preserve"> más rápido</w:t>
+      </w:r>
+      <w:r>
+        <w:rPr>
+          <w:lang w:val="es-ES"/>
+        </w:rPr>
+        <w:t xml:space="preserve"> por el procesador</w:t>
+      </w:r>
+      <w:r>
+        <w:rPr>
+          <w:lang w:val="es-ES"/>
+        </w:rPr>
+        <w:t xml:space="preserve"> reduciendo así el tiempo promedio como se puede observar este tiempo fue el menor de todas las estrategias implementadas. </w:t>
+      </w:r>
+      <w:bookmarkStart w:id="0" w:name="_GoBack"/>
+      <w:bookmarkEnd w:id="0"/>
+      <w:r>
+        <w:rPr>
+          <w:lang w:val="es-ES"/>
+        </w:rPr>
+        <w:t xml:space="preserve"> </w:t>
+      </w:r>
+    </w:p>
+    <w:p>
+      <w:pPr>
+        <w:rPr>
+          <w:lang w:val="es-ES"/>
+        </w:rPr>
+      </w:pPr>
+    </w:p>
+    <w:p>
+      <w:pPr>
+        <w:rPr>
+          <w:lang w:val="es-ES"/>
+        </w:rPr>
+      </w:pPr>
+    </w:p>
+    <w:p>
+      <w:pPr>
+        <w:rPr>
+          <w:lang w:val="es-ES"/>
+        </w:rPr>
+      </w:pPr>
+    </w:p>
+    <w:p>
+      <w:pPr>
+        <w:rPr>
+          <w:lang w:val="es-ES"/>
+        </w:rPr>
+      </w:pPr>
+    </w:p>
+    <w:p>
+      <w:pPr>
+        <w:rPr>
+          <w:rStyle w:val="nfasisintenso"/>
+          <w:sz w:val="28"/>
+        </w:rPr>
+      </w:pPr>
+      <w:r>
+        <w:rPr>
+          <w:rStyle w:val="nfasisintenso"/>
+          <w:sz w:val="28"/>
+        </w:rPr>
+        <w:t>Link del repositorio de Github</w:t>
+      </w:r>
+    </w:p>
+    <w:p>
+      <w:pPr>
+        <w:rPr>
+          <w:lang w:val="es-ES"/>
+        </w:rPr>
+      </w:pPr>
+    </w:p>
+    <w:p>
+      <w:pPr>
+        <w:rPr>
+          <w:lang w:val="es-ES"/>
+        </w:rPr>
+      </w:pPr>
+      <w:r>
+        <w:rPr>
+          <w:lang w:val="es-ES"/>
+        </w:rPr>
+        <w:t>https://github.com/Rafalp190/HDT5-simpy</w:t>
+      </w:r>
     </w:p>
     <w:sectPr>
       <w:pgSz w:w="12240" w:h="15840"/>

</xml_diff>